<commit_message>
Models do projeto integrador
</commit_message>
<xml_diff>
--- a/Projeto_Integrador/Projeto Integrador.docx
+++ b/Projeto_Integrador/Projeto Integrador.docx
@@ -1466,27 +1466,26 @@
         <w:jc w:val="both"/>
         <w:rPr>
           <w:b w:val="1"/>
-          <w:sz w:val="24"/>
-          <w:szCs w:val="24"/>
-        </w:rPr>
-      </w:pPr>
-      <w:r>
-        <w:rPr>
-          <w:sz w:val="24"/>
-          <w:szCs w:val="24"/>
-          <w:rtl w:val="0"/>
-        </w:rPr>
-        <w:t xml:space="preserve">“</w:t>
-      </w:r>
-      <w:r>
-        <w:rPr>
-          <w:b w:val="1"/>
-          <w:sz w:val="24"/>
-          <w:szCs w:val="24"/>
-          <w:rtl w:val="0"/>
-        </w:rPr>
-        <w:t xml:space="preserve">ID_FUNCIONARIO</w:t>
-        <w:tab/>
+        </w:rPr>
+      </w:pPr>
+      <w:r>
+        <w:rPr>
+          <w:b w:val="1"/>
+          <w:rtl w:val="0"/>
+        </w:rPr>
+        <w:t xml:space="preserve">“TB_FUNCIONARIO</w:t>
+      </w:r>
+    </w:p>
+    <w:p>
+      <w:pPr>
+        <w:jc w:val="both"/>
+        <w:rPr/>
+      </w:pPr>
+      <w:r>
+        <w:rPr>
+          <w:rtl w:val="0"/>
+        </w:rPr>
+        <w:t xml:space="preserve">Id_funcionario</w:t>
       </w:r>
     </w:p>
     <w:p>
@@ -1571,7 +1570,13 @@
           <w:szCs w:val="24"/>
           <w:rtl w:val="0"/>
         </w:rPr>
-        <w:t xml:space="preserve">codigo_hospital_funcionario”</w:t>
+        <w:t xml:space="preserve">codigo_hospital_funcionario</w:t>
+      </w:r>
+      <w:r>
+        <w:rPr>
+          <w:rtl w:val="0"/>
+        </w:rPr>
+        <w:t xml:space="preserve">”</w:t>
       </w:r>
       <w:r>
         <w:rPr>
@@ -1882,6 +1887,156 @@
         </w:rPr>
         <w:t xml:space="preserve"> é um atributo de controle também - PRIMARY KEY</w:t>
       </w:r>
+      <w:r>
+        <w:br w:type="page"/>
+      </w:r>
+      <w:r>
+        <w:rPr>
+          <w:rtl w:val="0"/>
+        </w:rPr>
+      </w:r>
+    </w:p>
+    <w:p>
+      <w:pPr>
+        <w:jc w:val="both"/>
+        <w:rPr/>
+      </w:pPr>
+      <w:r>
+        <w:rPr>
+          <w:rtl w:val="0"/>
+        </w:rPr>
+        <w:t xml:space="preserve">Projeto Integrador - My Hospital</w:t>
+      </w:r>
+    </w:p>
+    <w:p>
+      <w:pPr>
+        <w:jc w:val="both"/>
+        <w:rPr/>
+      </w:pPr>
+      <w:r>
+        <w:rPr>
+          <w:rtl w:val="0"/>
+        </w:rPr>
+      </w:r>
+    </w:p>
+    <w:p>
+      <w:pPr>
+        <w:ind w:firstLine="720"/>
+        <w:jc w:val="both"/>
+        <w:rPr/>
+      </w:pPr>
+      <w:r>
+        <w:rPr>
+          <w:rtl w:val="0"/>
+        </w:rPr>
+        <w:t xml:space="preserve">Foram criadas as tabelas no programa Spring Tool Suite, com base na DER que fizemos. Seguimos os nomes já definidos para as tabelas e os atributos. Para mantermos um padrão, inserimos todas as tabelas dentro de um package Model, e cada tabela colocamos “Model” no nome para padronizarmos e tornar a visualização mais fácil .</w:t>
+      </w:r>
+    </w:p>
+    <w:p>
+      <w:pPr>
+        <w:ind w:firstLine="720"/>
+        <w:jc w:val="both"/>
+        <w:rPr/>
+      </w:pPr>
+      <w:r>
+        <w:rPr>
+          <w:rtl w:val="0"/>
+        </w:rPr>
+      </w:r>
+    </w:p>
+    <w:p>
+      <w:pPr>
+        <w:ind w:firstLine="720"/>
+        <w:jc w:val="both"/>
+        <w:rPr/>
+      </w:pPr>
+      <w:r>
+        <w:rPr>
+          <w:rtl w:val="0"/>
+        </w:rPr>
+        <w:t xml:space="preserve">A TB_USUARIO possui atributos (id_usuario; nome_completo; data_nascimento; email; endereco; telefone_celular; telefone_fixo; rg; cpf; senha; sexo) que colhe informações dos usuários para agilizar o atendimento.</w:t>
+      </w:r>
+    </w:p>
+    <w:p>
+      <w:pPr>
+        <w:ind w:firstLine="720"/>
+        <w:jc w:val="both"/>
+        <w:rPr/>
+      </w:pPr>
+      <w:r>
+        <w:rPr>
+          <w:rtl w:val="0"/>
+        </w:rPr>
+      </w:r>
+    </w:p>
+    <w:p>
+      <w:pPr>
+        <w:ind w:left="0" w:firstLine="720"/>
+        <w:jc w:val="both"/>
+        <w:rPr/>
+      </w:pPr>
+      <w:r>
+        <w:rPr>
+          <w:rtl w:val="0"/>
+        </w:rPr>
+        <w:t xml:space="preserve">Já a TB_CATEGORIA tem como objetivo salvar e organizar os preços das consultas médicas que serão disponibilizadas no site. Além disso, sabemos que quem irá cadastrar os pacientes no sistema serão os funcionários do hospital escolhido. Desta forma, faz-se necessária a criação e uso da tabela ID_FUNCIONÁRIO, que contém informações básicas sobre o atendente em questão.</w:t>
+      </w:r>
+    </w:p>
+    <w:p>
+      <w:pPr>
+        <w:ind w:left="0" w:firstLine="720"/>
+        <w:jc w:val="both"/>
+        <w:rPr/>
+      </w:pPr>
+      <w:r>
+        <w:rPr>
+          <w:rtl w:val="0"/>
+        </w:rPr>
+      </w:r>
+    </w:p>
+    <w:p>
+      <w:pPr>
+        <w:ind w:left="0" w:firstLine="720"/>
+        <w:jc w:val="both"/>
+        <w:rPr/>
+      </w:pPr>
+      <w:r>
+        <w:rPr>
+          <w:rtl w:val="0"/>
+        </w:rPr>
+        <w:t xml:space="preserve">A TB_HOSPITAL conta com atributos (id_hospitais; nome_hospital; endereco_hospital; codigo_hospital) para o cadastro de hospitais no banco de dados do site.</w:t>
+      </w:r>
+    </w:p>
+    <w:p>
+      <w:pPr>
+        <w:ind w:left="0" w:firstLine="720"/>
+        <w:jc w:val="both"/>
+        <w:rPr/>
+      </w:pPr>
+      <w:r>
+        <w:rPr>
+          <w:rtl w:val="0"/>
+        </w:rPr>
+      </w:r>
+    </w:p>
+    <w:p>
+      <w:pPr>
+        <w:ind w:left="0" w:firstLine="720"/>
+        <w:jc w:val="both"/>
+        <w:rPr/>
+      </w:pPr>
+      <w:r>
+        <w:rPr>
+          <w:rtl w:val="0"/>
+        </w:rPr>
+      </w:r>
+    </w:p>
+    <w:p>
+      <w:pPr>
+        <w:ind w:left="0" w:firstLine="720"/>
+        <w:jc w:val="both"/>
+        <w:rPr/>
+      </w:pPr>
       <w:r>
         <w:rPr>
           <w:rtl w:val="0"/>
@@ -1891,7 +2046,7 @@
     <w:sectPr>
       <w:footerReference r:id="rId6" w:type="default"/>
       <w:pgSz w:h="16834" w:w="11909"/>
-      <w:pgMar w:bottom="1440" w:top="1440" w:left="1440" w:right="1440" w:header="720" w:footer="720"/>
+      <w:pgMar w:bottom="1440" w:top="1417.3228346456694" w:left="1440" w:right="1440" w:header="720" w:footer="720"/>
       <w:pgNumType w:start="1"/>
     </w:sectPr>
   </w:body>

</xml_diff>